<commit_message>
adjust author list to reflect Connie's wishes. Title adjusted to better reflect what we actually measure
</commit_message>
<xml_diff>
--- a/ms/remote-sensing-resistance.docx
+++ b/ms/remote-sensing-resistance.docx
@@ -31,24 +31,30 @@
         <w:t xml:space="preserve"> </w:t>
       </w:r>
       <w:r>
+        <w:t xml:space="preserve">vegetation</w:t>
+      </w:r>
+      <w:r>
+        <w:t xml:space="preserve"> </w:t>
+      </w:r>
+      <w:r>
+        <w:t xml:space="preserve">structure</w:t>
+      </w:r>
+      <w:r>
+        <w:t xml:space="preserve"> </w:t>
+      </w:r>
+      <w:r>
+        <w:t xml:space="preserve">increases</w:t>
+      </w:r>
+      <w:r>
+        <w:t xml:space="preserve"> </w:t>
+      </w:r>
+      <w:r>
         <w:t xml:space="preserve">forest</w:t>
       </w:r>
       <w:r>
         <w:t xml:space="preserve"> </w:t>
       </w:r>
       <w:r>
-        <w:t xml:space="preserve">structure</w:t>
-      </w:r>
-      <w:r>
-        <w:t xml:space="preserve"> </w:t>
-      </w:r>
-      <w:r>
-        <w:t xml:space="preserve">increases</w:t>
-      </w:r>
-      <w:r>
-        <w:t xml:space="preserve"> </w:t>
-      </w:r>
-      <w:r>
         <w:t xml:space="preserve">resistance</w:t>
       </w:r>
       <w:r>
@@ -102,26 +108,6 @@
       </w:r>
       <w:r>
         <w:t xml:space="preserve">North</w:t>
-      </w:r>
-    </w:p>
-    <w:p>
-      <w:pPr>
-        <w:pStyle w:val="Author"/>
-      </w:pPr>
-      <w:r>
-        <w:t xml:space="preserve">Constance</w:t>
-      </w:r>
-      <w:r>
-        <w:t xml:space="preserve"> </w:t>
-      </w:r>
-      <w:r>
-        <w:t xml:space="preserve">I</w:t>
-      </w:r>
-      <w:r>
-        <w:t xml:space="preserve"> </w:t>
-      </w:r>
-      <w:r>
-        <w:t xml:space="preserve">Millar</w:t>
       </w:r>
     </w:p>
     <w:p>
@@ -190,15 +176,6 @@
         <w:pStyle w:val="Abstract"/>
       </w:pPr>
       <w:r>
-        <w:rPr>
-          <w:i/>
-        </w:rPr>
-        <w:t xml:space="preserve">Abstract.</w:t>
-      </w:r>
-      <w:r>
-        <w:t xml:space="preserve"> </w:t>
-      </w:r>
-      <w:r>
         <w:t xml:space="preserve">Variation</w:t>
       </w:r>
       <w:r>
@@ -337,7 +314,121 @@
         <w:t xml:space="preserve"> </w:t>
       </w:r>
       <w:r>
-        <w:t xml:space="preserve">In</w:t>
+        <w:t xml:space="preserve">We</w:t>
+      </w:r>
+      <w:r>
+        <w:t xml:space="preserve"> </w:t>
+      </w:r>
+      <w:r>
+        <w:t xml:space="preserve">test</w:t>
+      </w:r>
+      <w:r>
+        <w:t xml:space="preserve"> </w:t>
+      </w:r>
+      <w:r>
+        <w:t xml:space="preserve">this</w:t>
+      </w:r>
+      <w:r>
+        <w:t xml:space="preserve"> </w:t>
+      </w:r>
+      <w:r>
+        <w:t xml:space="preserve">phenomenon</w:t>
+      </w:r>
+      <w:r>
+        <w:t xml:space="preserve"> </w:t>
+      </w:r>
+      <w:r>
+        <w:t xml:space="preserve">at</w:t>
+      </w:r>
+      <w:r>
+        <w:t xml:space="preserve"> </w:t>
+      </w:r>
+      <w:r>
+        <w:t xml:space="preserve">a</w:t>
+      </w:r>
+      <w:r>
+        <w:t xml:space="preserve"> </w:t>
+      </w:r>
+      <w:r>
+        <w:t xml:space="preserve">broad</w:t>
+      </w:r>
+      <w:r>
+        <w:t xml:space="preserve"> </w:t>
+      </w:r>
+      <w:r>
+        <w:t xml:space="preserve">spatial</w:t>
+      </w:r>
+      <w:r>
+        <w:t xml:space="preserve"> </w:t>
+      </w:r>
+      <w:r>
+        <w:t xml:space="preserve">extent</w:t>
+      </w:r>
+      <w:r>
+        <w:t xml:space="preserve"> </w:t>
+      </w:r>
+      <w:r>
+        <w:t xml:space="preserve">in</w:t>
+      </w:r>
+      <w:r>
+        <w:t xml:space="preserve"> </w:t>
+      </w:r>
+      <w:r>
+        <w:t xml:space="preserve">California's</w:t>
+      </w:r>
+      <w:r>
+        <w:t xml:space="preserve"> </w:t>
+      </w:r>
+      <w:r>
+        <w:t xml:space="preserve">Sierra</w:t>
+      </w:r>
+      <w:r>
+        <w:t xml:space="preserve"> </w:t>
+      </w:r>
+      <w:r>
+        <w:t xml:space="preserve">Nevada</w:t>
+      </w:r>
+      <w:r>
+        <w:t xml:space="preserve"> </w:t>
+      </w:r>
+      <w:r>
+        <w:t xml:space="preserve">region</w:t>
+      </w:r>
+      <w:r>
+        <w:t xml:space="preserve"> </w:t>
+      </w:r>
+      <w:r>
+        <w:t xml:space="preserve">using</w:t>
+      </w:r>
+      <w:r>
+        <w:t xml:space="preserve"> </w:t>
+      </w:r>
+      <w:r>
+        <w:t xml:space="preserve">remotely-sensed</w:t>
+      </w:r>
+      <w:r>
+        <w:t xml:space="preserve"> </w:t>
+      </w:r>
+      <w:r>
+        <w:t xml:space="preserve">data</w:t>
+      </w:r>
+      <w:r>
+        <w:t xml:space="preserve"> </w:t>
+      </w:r>
+      <w:r>
+        <w:t xml:space="preserve">corroborated</w:t>
+      </w:r>
+      <w:r>
+        <w:t xml:space="preserve"> </w:t>
+      </w:r>
+      <w:r>
+        <w:t xml:space="preserve">with</w:t>
+      </w:r>
+      <w:r>
+        <w:t xml:space="preserve"> </w:t>
+      </w:r>
+      <w:r>
+        <w:t xml:space="preserve">on</w:t>
       </w:r>
       <w:r>
         <w:t xml:space="preserve"> </w:t>
@@ -349,19 +440,181 @@
         <w:t xml:space="preserve"> </w:t>
       </w:r>
       <w:r>
-        <w:t xml:space="preserve">few</w:t>
-      </w:r>
-      <w:r>
-        <w:t xml:space="preserve"> </w:t>
-      </w:r>
-      <w:r>
-        <w:t xml:space="preserve">centuries</w:t>
-      </w:r>
-      <w:r>
-        <w:t xml:space="preserve"> </w:t>
-      </w:r>
-      <w:r>
-        <w:t xml:space="preserve">prior</w:t>
+        <w:t xml:space="preserve">ground</w:t>
+      </w:r>
+      <w:r>
+        <w:t xml:space="preserve"> </w:t>
+      </w:r>
+      <w:r>
+        <w:t xml:space="preserve">measurements.</w:t>
+      </w:r>
+      <w:r>
+        <w:t xml:space="preserve"> </w:t>
+      </w:r>
+      <w:r>
+        <w:t xml:space="preserve">We</w:t>
+      </w:r>
+      <w:r>
+        <w:t xml:space="preserve"> </w:t>
+      </w:r>
+      <w:r>
+        <w:t xml:space="preserve">find</w:t>
+      </w:r>
+      <w:r>
+        <w:t xml:space="preserve"> </w:t>
+      </w:r>
+      <w:r>
+        <w:t xml:space="preserve">that</w:t>
+      </w:r>
+      <w:r>
+        <w:t xml:space="preserve"> </w:t>
+      </w:r>
+      <w:r>
+        <w:t xml:space="preserve">greater</w:t>
+      </w:r>
+      <w:r>
+        <w:t xml:space="preserve"> </w:t>
+      </w:r>
+      <w:r>
+        <w:t xml:space="preserve">heterogeneity</w:t>
+      </w:r>
+      <w:r>
+        <w:t xml:space="preserve"> </w:t>
+      </w:r>
+      <w:r>
+        <w:t xml:space="preserve">in</w:t>
+      </w:r>
+      <w:r>
+        <w:t xml:space="preserve"> </w:t>
+      </w:r>
+      <w:r>
+        <w:t xml:space="preserve">local</w:t>
+      </w:r>
+      <w:r>
+        <w:t xml:space="preserve"> </w:t>
+      </w:r>
+      <w:r>
+        <w:t xml:space="preserve">forest</w:t>
+      </w:r>
+      <w:r>
+        <w:t xml:space="preserve"> </w:t>
+      </w:r>
+      <w:r>
+        <w:t xml:space="preserve">structure</w:t>
+      </w:r>
+      <w:r>
+        <w:t xml:space="preserve"> </w:t>
+      </w:r>
+      <w:r>
+        <w:t xml:space="preserve">reduces</w:t>
+      </w:r>
+      <w:r>
+        <w:t xml:space="preserve"> </w:t>
+      </w:r>
+      <w:r>
+        <w:t xml:space="preserve">the</w:t>
+      </w:r>
+      <w:r>
+        <w:t xml:space="preserve"> </w:t>
+      </w:r>
+      <w:r>
+        <w:t xml:space="preserve">severity</w:t>
+      </w:r>
+      <w:r>
+        <w:t xml:space="preserve"> </w:t>
+      </w:r>
+      <w:r>
+        <w:t xml:space="preserve">of</w:t>
+      </w:r>
+      <w:r>
+        <w:t xml:space="preserve"> </w:t>
+      </w:r>
+      <w:r>
+        <w:t xml:space="preserve">wildfires.</w:t>
+      </w:r>
+      <w:r>
+        <w:t xml:space="preserve"> </w:t>
+      </w:r>
+      <w:r>
+        <w:t xml:space="preserve">Heterogeneous</w:t>
+      </w:r>
+      <w:r>
+        <w:t xml:space="preserve"> </w:t>
+      </w:r>
+      <w:r>
+        <w:t xml:space="preserve">forest</w:t>
+      </w:r>
+      <w:r>
+        <w:t xml:space="preserve"> </w:t>
+      </w:r>
+      <w:r>
+        <w:t xml:space="preserve">structure</w:t>
+      </w:r>
+      <w:r>
+        <w:t xml:space="preserve"> </w:t>
+      </w:r>
+      <w:r>
+        <w:t xml:space="preserve">thus</w:t>
+      </w:r>
+      <w:r>
+        <w:t xml:space="preserve"> </w:t>
+      </w:r>
+      <w:r>
+        <w:t xml:space="preserve">makes</w:t>
+      </w:r>
+      <w:r>
+        <w:t xml:space="preserve"> </w:t>
+      </w:r>
+      <w:r>
+        <w:t xml:space="preserve">mixed</w:t>
+      </w:r>
+      <w:r>
+        <w:t xml:space="preserve"> </w:t>
+      </w:r>
+      <w:r>
+        <w:t xml:space="preserve">conifer</w:t>
+      </w:r>
+      <w:r>
+        <w:t xml:space="preserve"> </w:t>
+      </w:r>
+      <w:r>
+        <w:t xml:space="preserve">forest</w:t>
+      </w:r>
+      <w:r>
+        <w:t xml:space="preserve"> </w:t>
+      </w:r>
+      <w:r>
+        <w:t xml:space="preserve">in</w:t>
+      </w:r>
+      <w:r>
+        <w:t xml:space="preserve"> </w:t>
+      </w:r>
+      <w:r>
+        <w:t xml:space="preserve">the</w:t>
+      </w:r>
+      <w:r>
+        <w:t xml:space="preserve"> </w:t>
+      </w:r>
+      <w:r>
+        <w:t xml:space="preserve">Sierra</w:t>
+      </w:r>
+      <w:r>
+        <w:t xml:space="preserve"> </w:t>
+      </w:r>
+      <w:r>
+        <w:t xml:space="preserve">Nevada</w:t>
+      </w:r>
+      <w:r>
+        <w:t xml:space="preserve"> </w:t>
+      </w:r>
+      <w:r>
+        <w:t xml:space="preserve">more</w:t>
+      </w:r>
+      <w:r>
+        <w:t xml:space="preserve"> </w:t>
+      </w:r>
+      <w:r>
+        <w:t xml:space="preserve">resistant</w:t>
       </w:r>
       <w:r>
         <w:t xml:space="preserve"> </w:t>
@@ -373,61 +626,121 @@
         <w:t xml:space="preserve"> </w:t>
       </w:r>
       <w:r>
-        <w:t xml:space="preserve">Euro-American</w:t>
-      </w:r>
-      <w:r>
-        <w:t xml:space="preserve"> </w:t>
-      </w:r>
-      <w:r>
-        <w:t xml:space="preserve">settlement,</w:t>
-      </w:r>
-      <w:r>
-        <w:t xml:space="preserve"> </w:t>
-      </w:r>
-      <w:r>
-        <w:t xml:space="preserve">Sierra</w:t>
-      </w:r>
-      <w:r>
-        <w:t xml:space="preserve"> </w:t>
-      </w:r>
-      <w:r>
-        <w:t xml:space="preserve">Nevadan</w:t>
-      </w:r>
-      <w:r>
-        <w:t xml:space="preserve"> </w:t>
-      </w:r>
-      <w:r>
-        <w:t xml:space="preserve">mixed</w:t>
-      </w:r>
-      <w:r>
-        <w:t xml:space="preserve"> </w:t>
-      </w:r>
-      <w:r>
-        <w:t xml:space="preserve">conifer</w:t>
-      </w:r>
-      <w:r>
-        <w:t xml:space="preserve"> </w:t>
-      </w:r>
-      <w:r>
-        <w:t xml:space="preserve">forests</w:t>
-      </w:r>
-      <w:r>
-        <w:t xml:space="preserve"> </w:t>
-      </w:r>
-      <w:r>
-        <w:t xml:space="preserve">in</w:t>
-      </w:r>
-      <w:r>
-        <w:t xml:space="preserve"> </w:t>
-      </w:r>
-      <w:r>
-        <w:t xml:space="preserve">California</w:t>
-      </w:r>
-      <w:r>
-        <w:t xml:space="preserve"> </w:t>
-      </w:r>
-      <w:r>
-        <w:t xml:space="preserve">exhibited</w:t>
+        <w:t xml:space="preserve">this</w:t>
+      </w:r>
+      <w:r>
+        <w:t xml:space="preserve"> </w:t>
+      </w:r>
+      <w:r>
+        <w:t xml:space="preserve">inevitable</w:t>
+      </w:r>
+      <w:r>
+        <w:t xml:space="preserve"> </w:t>
+      </w:r>
+      <w:r>
+        <w:t xml:space="preserve">disturbance,</w:t>
+      </w:r>
+      <w:r>
+        <w:t xml:space="preserve"> </w:t>
+      </w:r>
+      <w:r>
+        <w:t xml:space="preserve">and</w:t>
+      </w:r>
+      <w:r>
+        <w:t xml:space="preserve"> </w:t>
+      </w:r>
+      <w:r>
+        <w:t xml:space="preserve">may</w:t>
+      </w:r>
+      <w:r>
+        <w:t xml:space="preserve"> </w:t>
+      </w:r>
+      <w:r>
+        <w:t xml:space="preserve">increase</w:t>
+      </w:r>
+      <w:r>
+        <w:t xml:space="preserve"> </w:t>
+      </w:r>
+      <w:r>
+        <w:t xml:space="preserve">the</w:t>
+      </w:r>
+      <w:r>
+        <w:t xml:space="preserve"> </w:t>
+      </w:r>
+      <w:r>
+        <w:t xml:space="preserve">probability</w:t>
+      </w:r>
+      <w:r>
+        <w:t xml:space="preserve"> </w:t>
+      </w:r>
+      <w:r>
+        <w:t xml:space="preserve">of</w:t>
+      </w:r>
+      <w:r>
+        <w:t xml:space="preserve"> </w:t>
+      </w:r>
+      <w:r>
+        <w:t xml:space="preserve">its</w:t>
+      </w:r>
+      <w:r>
+        <w:t xml:space="preserve"> </w:t>
+      </w:r>
+      <w:r>
+        <w:t xml:space="preserve">long-term</w:t>
+      </w:r>
+      <w:r>
+        <w:t xml:space="preserve"> </w:t>
+      </w:r>
+      <w:r>
+        <w:t xml:space="preserve">persistance.</w:t>
+      </w:r>
+      <w:r>
+        <w:t xml:space="preserve"> </w:t>
+      </w:r>
+      <w:r>
+        <w:t xml:space="preserve">Management</w:t>
+      </w:r>
+      <w:r>
+        <w:t xml:space="preserve"> </w:t>
+      </w:r>
+      <w:r>
+        <w:t xml:space="preserve">activities</w:t>
+      </w:r>
+      <w:r>
+        <w:t xml:space="preserve"> </w:t>
+      </w:r>
+      <w:r>
+        <w:t xml:space="preserve">that</w:t>
+      </w:r>
+      <w:r>
+        <w:t xml:space="preserve"> </w:t>
+      </w:r>
+      <w:r>
+        <w:t xml:space="preserve">seek</w:t>
+      </w:r>
+      <w:r>
+        <w:t xml:space="preserve"> </w:t>
+      </w:r>
+      <w:r>
+        <w:t xml:space="preserve">to</w:t>
+      </w:r>
+      <w:r>
+        <w:t xml:space="preserve"> </w:t>
+      </w:r>
+      <w:r>
+        <w:t xml:space="preserve">increase</w:t>
+      </w:r>
+      <w:r>
+        <w:t xml:space="preserve"> </w:t>
+      </w:r>
+      <w:r>
+        <w:t xml:space="preserve">forest</w:t>
+      </w:r>
+      <w:r>
+        <w:t xml:space="preserve"> </w:t>
+      </w:r>
+      <w:r>
+        <w:t xml:space="preserve">heterogeneity,</w:t>
       </w:r>
       <w:r>
         <w:t xml:space="preserve"> </w:t>
@@ -439,625 +752,37 @@
         <w:t xml:space="preserve"> </w:t>
       </w:r>
       <w:r>
-        <w:t xml:space="preserve">structural</w:t>
-      </w:r>
-      <w:r>
-        <w:t xml:space="preserve"> </w:t>
-      </w:r>
-      <w:r>
-        <w:t xml:space="preserve">variation,</w:t>
-      </w:r>
-      <w:r>
-        <w:t xml:space="preserve"> </w:t>
-      </w:r>
-      <w:r>
-        <w:t xml:space="preserve">and</w:t>
-      </w:r>
-      <w:r>
-        <w:t xml:space="preserve"> </w:t>
-      </w:r>
-      <w:r>
-        <w:t xml:space="preserve">persisted</w:t>
-      </w:r>
-      <w:r>
-        <w:t xml:space="preserve"> </w:t>
-      </w:r>
-      <w:r>
-        <w:t xml:space="preserve">with</w:t>
-      </w:r>
-      <w:r>
-        <w:t xml:space="preserve"> </w:t>
-      </w:r>
-      <w:r>
-        <w:t xml:space="preserve">a</w:t>
-      </w:r>
-      <w:r>
-        <w:t xml:space="preserve"> </w:t>
-      </w:r>
-      <w:r>
-        <w:t xml:space="preserve">disturbance</w:t>
-      </w:r>
-      <w:r>
-        <w:t xml:space="preserve"> </w:t>
-      </w:r>
-      <w:r>
-        <w:t xml:space="preserve">regime</w:t>
-      </w:r>
-      <w:r>
-        <w:t xml:space="preserve"> </w:t>
-      </w:r>
-      <w:r>
-        <w:t xml:space="preserve">of</w:t>
-      </w:r>
-      <w:r>
-        <w:t xml:space="preserve"> </w:t>
-      </w:r>
-      <w:r>
-        <w:t xml:space="preserve">frequent,</w:t>
-      </w:r>
-      <w:r>
-        <w:t xml:space="preserve"> </w:t>
-      </w:r>
-      <w:r>
-        <w:t xml:space="preserve">low-</w:t>
-      </w:r>
-      <w:r>
-        <w:t xml:space="preserve"> </w:t>
-      </w:r>
-      <w:r>
-        <w:t xml:space="preserve">to</w:t>
-      </w:r>
-      <w:r>
-        <w:t xml:space="preserve"> </w:t>
-      </w:r>
-      <w:r>
-        <w:t xml:space="preserve">moderate-severity</w:t>
-      </w:r>
-      <w:r>
-        <w:t xml:space="preserve"> </w:t>
-      </w:r>
-      <w:r>
-        <w:t xml:space="preserve">wildfire</w:t>
-      </w:r>
-      <w:r>
-        <w:t xml:space="preserve"> </w:t>
-      </w:r>
-      <w:r>
-        <w:t xml:space="preserve">and</w:t>
-      </w:r>
-      <w:r>
-        <w:t xml:space="preserve"> </w:t>
-      </w:r>
-      <w:r>
-        <w:t xml:space="preserve">bark</w:t>
-      </w:r>
-      <w:r>
-        <w:t xml:space="preserve"> </w:t>
-      </w:r>
-      <w:r>
-        <w:t xml:space="preserve">beetle</w:t>
-      </w:r>
-      <w:r>
-        <w:t xml:space="preserve"> </w:t>
-      </w:r>
-      <w:r>
-        <w:t xml:space="preserve">activity.</w:t>
-      </w:r>
-      <w:r>
-        <w:t xml:space="preserve"> </w:t>
-      </w:r>
-      <w:r>
-        <w:t xml:space="preserve">Climate</w:t>
-      </w:r>
-      <w:r>
-        <w:t xml:space="preserve"> </w:t>
-      </w:r>
-      <w:r>
-        <w:t xml:space="preserve">change-induced</w:t>
-      </w:r>
-      <w:r>
-        <w:t xml:space="preserve"> </w:t>
-      </w:r>
-      <w:r>
-        <w:t xml:space="preserve">hotter</w:t>
-      </w:r>
-      <w:r>
-        <w:t xml:space="preserve"> </w:t>
-      </w:r>
-      <w:r>
-        <w:t xml:space="preserve">droughts</w:t>
-      </w:r>
-      <w:r>
-        <w:t xml:space="preserve"> </w:t>
-      </w:r>
-      <w:r>
-        <w:t xml:space="preserve">and</w:t>
-      </w:r>
-      <w:r>
-        <w:t xml:space="preserve"> </w:t>
-      </w:r>
-      <w:r>
-        <w:t xml:space="preserve">a</w:t>
-      </w:r>
-      <w:r>
-        <w:t xml:space="preserve"> </w:t>
-      </w:r>
-      <w:r>
-        <w:t xml:space="preserve">century</w:t>
-      </w:r>
-      <w:r>
-        <w:t xml:space="preserve"> </w:t>
-      </w:r>
-      <w:r>
-        <w:t xml:space="preserve">of</w:t>
-      </w:r>
-      <w:r>
-        <w:t xml:space="preserve"> </w:t>
-      </w:r>
-      <w:r>
-        <w:t xml:space="preserve">fire</w:t>
-      </w:r>
-      <w:r>
-        <w:t xml:space="preserve"> </w:t>
-      </w:r>
-      <w:r>
-        <w:t xml:space="preserve">suppression</w:t>
-      </w:r>
-      <w:r>
-        <w:t xml:space="preserve"> </w:t>
-      </w:r>
-      <w:r>
-        <w:t xml:space="preserve">have</w:t>
-      </w:r>
-      <w:r>
-        <w:t xml:space="preserve"> </w:t>
-      </w:r>
-      <w:r>
-        <w:t xml:space="preserve">disrupted</w:t>
-      </w:r>
-      <w:r>
-        <w:t xml:space="preserve"> </w:t>
-      </w:r>
-      <w:r>
-        <w:t xml:space="preserve">this</w:t>
-      </w:r>
-      <w:r>
-        <w:t xml:space="preserve"> </w:t>
-      </w:r>
-      <w:r>
-        <w:t xml:space="preserve">variability</w:t>
-      </w:r>
-      <w:r>
-        <w:t xml:space="preserve"> </w:t>
-      </w:r>
-      <w:r>
-        <w:t xml:space="preserve">in</w:t>
-      </w:r>
-      <w:r>
-        <w:t xml:space="preserve"> </w:t>
-      </w:r>
-      <w:r>
-        <w:t xml:space="preserve">forest</w:t>
-      </w:r>
-      <w:r>
-        <w:t xml:space="preserve"> </w:t>
-      </w:r>
-      <w:r>
-        <w:t xml:space="preserve">structure,</w:t>
-      </w:r>
-      <w:r>
-        <w:t xml:space="preserve"> </w:t>
-      </w:r>
-      <w:r>
-        <w:t xml:space="preserve">with</w:t>
-      </w:r>
-      <w:r>
-        <w:t xml:space="preserve"> </w:t>
-      </w:r>
-      <w:r>
-        <w:t xml:space="preserve">unknown</w:t>
-      </w:r>
-      <w:r>
-        <w:t xml:space="preserve"> </w:t>
-      </w:r>
-      <w:r>
-        <w:t xml:space="preserve">consequences</w:t>
-      </w:r>
-      <w:r>
-        <w:t xml:space="preserve"> </w:t>
-      </w:r>
-      <w:r>
-        <w:t xml:space="preserve">for</w:t>
-      </w:r>
-      <w:r>
-        <w:t xml:space="preserve"> </w:t>
-      </w:r>
-      <w:r>
-        <w:t xml:space="preserve">forest</w:t>
-      </w:r>
-      <w:r>
-        <w:t xml:space="preserve"> </w:t>
-      </w:r>
-      <w:r>
-        <w:t xml:space="preserve">persistence.</w:t>
-      </w:r>
-      <w:r>
-        <w:t xml:space="preserve"> </w:t>
-      </w:r>
-      <w:r>
-        <w:t xml:space="preserve">I</w:t>
-      </w:r>
-      <w:r>
-        <w:t xml:space="preserve"> </w:t>
-      </w:r>
-      <w:r>
-        <w:t xml:space="preserve">use</w:t>
-      </w:r>
-      <w:r>
-        <w:t xml:space="preserve"> </w:t>
-      </w:r>
-      <w:r>
-        <w:t xml:space="preserve">three</w:t>
-      </w:r>
-      <w:r>
-        <w:t xml:space="preserve"> </w:t>
-      </w:r>
-      <w:r>
-        <w:t xml:space="preserve">approaches</w:t>
-      </w:r>
-      <w:r>
-        <w:t xml:space="preserve"> </w:t>
-      </w:r>
-      <w:r>
-        <w:t xml:space="preserve">to</w:t>
-      </w:r>
-      <w:r>
-        <w:t xml:space="preserve"> </w:t>
-      </w:r>
-      <w:r>
-        <w:t xml:space="preserve">assess</w:t>
-      </w:r>
-      <w:r>
-        <w:t xml:space="preserve"> </w:t>
-      </w:r>
-      <w:r>
-        <w:t xml:space="preserve">how</w:t>
-      </w:r>
-      <w:r>
-        <w:t xml:space="preserve"> </w:t>
-      </w:r>
-      <w:r>
-        <w:t xml:space="preserve">variability</w:t>
-      </w:r>
-      <w:r>
-        <w:t xml:space="preserve"> </w:t>
-      </w:r>
-      <w:r>
-        <w:t xml:space="preserve">in</w:t>
-      </w:r>
-      <w:r>
-        <w:t xml:space="preserve"> </w:t>
-      </w:r>
-      <w:r>
-        <w:t xml:space="preserve">forest</w:t>
-      </w:r>
-      <w:r>
-        <w:t xml:space="preserve"> </w:t>
-      </w:r>
-      <w:r>
-        <w:t xml:space="preserve">structure</w:t>
-      </w:r>
-      <w:r>
-        <w:t xml:space="preserve"> </w:t>
-      </w:r>
-      <w:r>
-        <w:t xml:space="preserve">affects</w:t>
-      </w:r>
-      <w:r>
-        <w:t xml:space="preserve"> </w:t>
-      </w:r>
-      <w:r>
-        <w:t xml:space="preserve">resilience</w:t>
-      </w:r>
-      <w:r>
-        <w:t xml:space="preserve"> </w:t>
-      </w:r>
-      <w:r>
-        <w:t xml:space="preserve">of</w:t>
-      </w:r>
-      <w:r>
-        <w:t xml:space="preserve"> </w:t>
-      </w:r>
-      <w:r>
-        <w:t xml:space="preserve">mixed</w:t>
-      </w:r>
-      <w:r>
-        <w:t xml:space="preserve"> </w:t>
-      </w:r>
-      <w:r>
-        <w:t xml:space="preserve">conifer</w:t>
-      </w:r>
-      <w:r>
-        <w:t xml:space="preserve"> </w:t>
-      </w:r>
-      <w:r>
-        <w:t xml:space="preserve">forests:</w:t>
-      </w:r>
-      <w:r>
-        <w:t xml:space="preserve"> </w:t>
-      </w:r>
-      <w:r>
-        <w:t xml:space="preserve">1)</w:t>
-      </w:r>
-      <w:r>
-        <w:t xml:space="preserve"> </w:t>
-      </w:r>
-      <w:r>
-        <w:t xml:space="preserve">correlate</w:t>
-      </w:r>
-      <w:r>
-        <w:t xml:space="preserve"> </w:t>
-      </w:r>
-      <w:r>
-        <w:t xml:space="preserve">remote-sensed</w:t>
-      </w:r>
-      <w:r>
-        <w:t xml:space="preserve"> </w:t>
-      </w:r>
-      <w:r>
-        <w:t xml:space="preserve">measures</w:t>
-      </w:r>
-      <w:r>
-        <w:t xml:space="preserve"> </w:t>
-      </w:r>
-      <w:r>
-        <w:t xml:space="preserve">of</w:t>
-      </w:r>
-      <w:r>
-        <w:t xml:space="preserve"> </w:t>
-      </w:r>
-      <w:r>
-        <w:t xml:space="preserve">forest</w:t>
-      </w:r>
-      <w:r>
-        <w:t xml:space="preserve"> </w:t>
-      </w:r>
-      <w:r>
-        <w:t xml:space="preserve">structure</w:t>
-      </w:r>
-      <w:r>
-        <w:t xml:space="preserve"> </w:t>
-      </w:r>
-      <w:r>
-        <w:t xml:space="preserve">variability</w:t>
-      </w:r>
-      <w:r>
-        <w:t xml:space="preserve"> </w:t>
-      </w:r>
-      <w:r>
-        <w:t xml:space="preserve">with</w:t>
-      </w:r>
-      <w:r>
-        <w:t xml:space="preserve"> </w:t>
-      </w:r>
-      <w:r>
-        <w:t xml:space="preserve">wildfire</w:t>
-      </w:r>
-      <w:r>
-        <w:t xml:space="preserve"> </w:t>
-      </w:r>
-      <w:r>
-        <w:t xml:space="preserve">severity,</w:t>
-      </w:r>
-      <w:r>
-        <w:t xml:space="preserve"> </w:t>
-      </w:r>
-      <w:r>
-        <w:t xml:space="preserve">2)</w:t>
-      </w:r>
-      <w:r>
-        <w:t xml:space="preserve"> </w:t>
-      </w:r>
-      <w:r>
-        <w:t xml:space="preserve">simulate</w:t>
-      </w:r>
-      <w:r>
-        <w:t xml:space="preserve"> </w:t>
-      </w:r>
-      <w:r>
-        <w:t xml:space="preserve">an</w:t>
-      </w:r>
-      <w:r>
-        <w:t xml:space="preserve"> </w:t>
-      </w:r>
-      <w:r>
-        <w:t xml:space="preserve">agent-based</w:t>
-      </w:r>
-      <w:r>
-        <w:t xml:space="preserve"> </w:t>
-      </w:r>
-      <w:r>
-        <w:t xml:space="preserve">model</w:t>
-      </w:r>
-      <w:r>
-        <w:t xml:space="preserve"> </w:t>
-      </w:r>
-      <w:r>
-        <w:t xml:space="preserve">of</w:t>
-      </w:r>
-      <w:r>
-        <w:t xml:space="preserve"> </w:t>
-      </w:r>
-      <w:r>
-        <w:t xml:space="preserve">western</w:t>
-      </w:r>
-      <w:r>
-        <w:t xml:space="preserve"> </w:t>
-      </w:r>
-      <w:r>
-        <w:t xml:space="preserve">pine</w:t>
-      </w:r>
-      <w:r>
-        <w:t xml:space="preserve"> </w:t>
-      </w:r>
-      <w:r>
-        <w:t xml:space="preserve">beetle</w:t>
-      </w:r>
-      <w:r>
-        <w:t xml:space="preserve"> </w:t>
-      </w:r>
-      <w:r>
-        <w:t xml:space="preserve">(WPB)</w:t>
-      </w:r>
-      <w:r>
-        <w:t xml:space="preserve"> </w:t>
-      </w:r>
-      <w:r>
-        <w:t xml:space="preserve">outbreak</w:t>
-      </w:r>
-      <w:r>
-        <w:t xml:space="preserve"> </w:t>
-      </w:r>
-      <w:r>
-        <w:t xml:space="preserve">spread</w:t>
-      </w:r>
-      <w:r>
-        <w:t xml:space="preserve"> </w:t>
-      </w:r>
-      <w:r>
-        <w:t xml:space="preserve">through</w:t>
-      </w:r>
-      <w:r>
-        <w:t xml:space="preserve"> </w:t>
-      </w:r>
-      <w:r>
-        <w:t xml:space="preserve">different</w:t>
-      </w:r>
-      <w:r>
-        <w:t xml:space="preserve"> </w:t>
-      </w:r>
-      <w:r>
-        <w:t xml:space="preserve">forest</w:t>
-      </w:r>
-      <w:r>
-        <w:t xml:space="preserve"> </w:t>
-      </w:r>
-      <w:r>
-        <w:t xml:space="preserve">structures,</w:t>
-      </w:r>
-      <w:r>
-        <w:t xml:space="preserve"> </w:t>
-      </w:r>
-      <w:r>
-        <w:t xml:space="preserve">and</w:t>
-      </w:r>
-      <w:r>
-        <w:t xml:space="preserve"> </w:t>
-      </w:r>
-      <w:r>
-        <w:t xml:space="preserve">3)</w:t>
-      </w:r>
-      <w:r>
-        <w:t xml:space="preserve"> </w:t>
-      </w:r>
-      <w:r>
-        <w:t xml:space="preserve">rear</w:t>
-      </w:r>
-      <w:r>
-        <w:t xml:space="preserve"> </w:t>
-      </w:r>
-      <w:r>
-        <w:t xml:space="preserve">WPB</w:t>
-      </w:r>
-      <w:r>
-        <w:t xml:space="preserve"> </w:t>
-      </w:r>
-      <w:r>
-        <w:t xml:space="preserve">from</w:t>
-      </w:r>
-      <w:r>
-        <w:t xml:space="preserve"> </w:t>
-      </w:r>
-      <w:r>
-        <w:t xml:space="preserve">different</w:t>
-      </w:r>
-      <w:r>
-        <w:t xml:space="preserve"> </w:t>
-      </w:r>
-      <w:r>
-        <w:t xml:space="preserve">forest</w:t>
-      </w:r>
-      <w:r>
-        <w:t xml:space="preserve"> </w:t>
-      </w:r>
-      <w:r>
-        <w:t xml:space="preserve">structures</w:t>
-      </w:r>
-      <w:r>
-        <w:t xml:space="preserve"> </w:t>
-      </w:r>
-      <w:r>
-        <w:t xml:space="preserve">in</w:t>
-      </w:r>
-      <w:r>
-        <w:t xml:space="preserve"> </w:t>
-      </w:r>
-      <w:r>
-        <w:t xml:space="preserve">a</w:t>
-      </w:r>
-      <w:r>
-        <w:t xml:space="preserve"> </w:t>
-      </w:r>
-      <w:r>
-        <w:t xml:space="preserve">common</w:t>
-      </w:r>
-      <w:r>
-        <w:t xml:space="preserve"> </w:t>
-      </w:r>
-      <w:r>
-        <w:t xml:space="preserve">garden</w:t>
-      </w:r>
-      <w:r>
-        <w:t xml:space="preserve"> </w:t>
-      </w:r>
-      <w:r>
-        <w:t xml:space="preserve">to</w:t>
-      </w:r>
-      <w:r>
-        <w:t xml:space="preserve"> </w:t>
-      </w:r>
-      <w:r>
-        <w:t xml:space="preserve">assess</w:t>
-      </w:r>
-      <w:r>
-        <w:t xml:space="preserve"> </w:t>
-      </w:r>
-      <w:r>
-        <w:t xml:space="preserve">variation</w:t>
-      </w:r>
-      <w:r>
-        <w:t xml:space="preserve"> </w:t>
-      </w:r>
-      <w:r>
-        <w:t xml:space="preserve">in</w:t>
-      </w:r>
-      <w:r>
-        <w:t xml:space="preserve"> </w:t>
-      </w:r>
-      <w:r>
-        <w:t xml:space="preserve">its</w:t>
-      </w:r>
-      <w:r>
-        <w:t xml:space="preserve"> </w:t>
-      </w:r>
-      <w:r>
-        <w:t xml:space="preserve">pheromone-mediated</w:t>
-      </w:r>
-      <w:r>
-        <w:t xml:space="preserve"> </w:t>
-      </w:r>
-      <w:r>
-        <w:t xml:space="preserve">dispersal.</w:t>
+        <w:t xml:space="preserve">as</w:t>
+      </w:r>
+      <w:r>
+        <w:t xml:space="preserve"> </w:t>
+      </w:r>
+      <w:r>
+        <w:t xml:space="preserve">prescribed</w:t>
+      </w:r>
+      <w:r>
+        <w:t xml:space="preserve"> </w:t>
+      </w:r>
+      <w:r>
+        <w:t xml:space="preserve">fire,</w:t>
+      </w:r>
+      <w:r>
+        <w:t xml:space="preserve"> </w:t>
+      </w:r>
+      <w:r>
+        <w:t xml:space="preserve">should</w:t>
+      </w:r>
+      <w:r>
+        <w:t xml:space="preserve"> </w:t>
+      </w:r>
+      <w:r>
+        <w:t xml:space="preserve">be</w:t>
+      </w:r>
+      <w:r>
+        <w:t xml:space="preserve"> </w:t>
+      </w:r>
+      <w:r>
+        <w:t xml:space="preserve">continued.</w:t>
       </w:r>
     </w:p>
     <w:p>
@@ -1067,17 +792,12 @@
     </w:p>
     <w:p>
       <w:pPr>
-        <w:pStyle w:val="Heading1"/>
-      </w:pPr>
-      <w:bookmarkStart w:id="21" w:name="introduction"/>
-      <w:bookmarkEnd w:id="21"/>
-      <w:r>
-        <w:t xml:space="preserve">Introduction</w:t>
-      </w:r>
-    </w:p>
-    <w:p>
-      <w:pPr>
-        <w:pStyle w:val="FirstParagraph"/>
+        <w:pStyle w:val="BodyText"/>
+      </w:pPr>
+    </w:p>
+    <w:p>
+      <w:pPr>
+        <w:pStyle w:val="BodyText"/>
       </w:pPr>
       <w:r>
         <w:t xml:space="preserve">Biological systems comprising heterogeneous elements can retain their fundamental properties in the face of regular disturbance. This ability of a heterogeneous system to absorb disturbances, reorganize, and to persist within a domain of stability with respect to its identity, structure, function, and feedbacks is termed resilience</w:t>
@@ -1512,134 +1232,134 @@
       <w:pPr>
         <w:pStyle w:val="Heading1"/>
       </w:pPr>
-      <w:bookmarkStart w:id="22" w:name="background"/>
+      <w:bookmarkStart w:id="21" w:name="background"/>
+      <w:bookmarkEnd w:id="21"/>
+      <w:r>
+        <w:t xml:space="preserve">Background</w:t>
+      </w:r>
+    </w:p>
+    <w:p>
+      <w:pPr>
+        <w:pStyle w:val="FirstParagraph"/>
+      </w:pPr>
+      <w:r>
+        <w:t xml:space="preserve">Previous work has suggested that forests with heterogeneous structures are more resistant to wildfire, and are less precariously positioned with respect to alternative system states</w:t>
+      </w:r>
+      <w:r>
+        <w:t xml:space="preserve"> </w:t>
+      </w:r>
+      <w:r>
+        <w:t xml:space="preserve">(Graham et al. 2004, Moritz et al. 2005, Stephens et al. 2008)</w:t>
+      </w:r>
+      <w:r>
+        <w:t xml:space="preserve">. However, it is unclear whether this is true at broad spatial extents, nor is it resolved at what scale heterogeneity in forest structure is meaningful for resilience</w:t>
+      </w:r>
+      <w:r>
+        <w:t xml:space="preserve"> </w:t>
+      </w:r>
+      <w:r>
+        <w:t xml:space="preserve">(Kotliar and Wiens 1990)</w:t>
+      </w:r>
+      <w:r>
+        <w:t xml:space="preserve">. Low resistance or high precariousness could imply a more likely catastrophic shift to an alternate stable state as anthropogenic change alters the feedback between forest structure and pattern-forming disturbance regimes in the Sierra Nevada.</w:t>
+      </w:r>
+      <w:r>
+        <w:t xml:space="preserve"> </w:t>
+      </w:r>
+      <w:r>
+        <w:t xml:space="preserve">A forest that is resistant to wildfire will be less impacted following a disturbance of that type. In forests with relatively intact fire regimes and heterogeneous stand conditions such as in the Jeffrey pine forests of the Sierra San Pedro Martir in Baja, California, there tends to be reduced vegetation mortality after wildfires compared to fire-suppressed forests</w:t>
+      </w:r>
+      <w:r>
+        <w:t xml:space="preserve"> </w:t>
+      </w:r>
+      <w:r>
+        <w:t xml:space="preserve">(Stephens et al. 2008)</w:t>
+      </w:r>
+      <w:r>
+        <w:t xml:space="preserve">. A heterogeneous forest can largely avoid overstory tree mortality because a reduced amount of accumulated ladder fuel decreases its ability to get into the crown (where mortality is more likely to result), because widely-spaced tree clumps interrupt fire spread across the landscape, and because tree clumps with fewer trees don’t facilitate self-propagating fire behavior</w:t>
+      </w:r>
+      <w:r>
+        <w:t xml:space="preserve"> </w:t>
+      </w:r>
+      <w:r>
+        <w:t xml:space="preserve">(Graham et al. 2004, Scholl and Taylor 2010)</w:t>
+      </w:r>
+      <w:r>
+        <w:t xml:space="preserve">. Thus, forests with heterogeneous structure are predicted to persist in that state due to resistance to inevitable wildfire disturbance.</w:t>
+      </w:r>
+      <w:r>
+        <w:t xml:space="preserve"> </w:t>
+      </w:r>
+      <w:r>
+        <w:t xml:space="preserve">The distribution of patch sizes of fire may represent a key pattern signaling resilience in a forest</w:t>
+      </w:r>
+      <w:r>
+        <w:t xml:space="preserve"> </w:t>
+      </w:r>
+      <w:r>
+        <w:t xml:space="preserve">(Kefi et al. 2011, Svejcar et al. 2015)</w:t>
+      </w:r>
+      <w:r>
+        <w:t xml:space="preserve">. There is some evidence that this distribution is stable under typical wildfire disturbance regimes, but is fundamentally altered when disturbance regimes lie outside the range of their historical variation</w:t>
+      </w:r>
+      <w:r>
+        <w:t xml:space="preserve"> </w:t>
+      </w:r>
+      <w:r>
+        <w:t xml:space="preserve">(Collins et al. 2009, Miller et al. 2009b)</w:t>
+      </w:r>
+      <w:r>
+        <w:t xml:space="preserve">. For instance, in fire-suppressed forests, there has been an increase in the average and maximum patches of high severity fire compared to historic conditions</w:t>
+      </w:r>
+      <w:r>
+        <w:t xml:space="preserve"> </w:t>
+      </w:r>
+      <w:r>
+        <w:t xml:space="preserve">(Miller et al. 2009b)</w:t>
+      </w:r>
+      <w:r>
+        <w:t xml:space="preserve">. The patch size distribution of fires can be described with a power law distribution</w:t>
+      </w:r>
+      <w:r>
+        <w:t xml:space="preserve"> </w:t>
+      </w:r>
+      <w:r>
+        <w:t xml:space="preserve">(Malamud et al. 2005, Moritz et al. 2005)</w:t>
+      </w:r>
+      <w:r>
+        <w:t xml:space="preserve">, and departures can be early warning signals of regime shifts</w:t>
+      </w:r>
+      <w:r>
+        <w:t xml:space="preserve"> </w:t>
+      </w:r>
+      <w:r>
+        <w:t xml:space="preserve">(Kefi et al. 2011)</w:t>
+      </w:r>
+      <w:r>
+        <w:t xml:space="preserve">. Changes from historic distributions would indicate a shift in the underlying parameters that historically constrained the systems’ movement within the stability landscape. It is unclear whether observed increases in mean and maximum patch sizes through time are also accompanied by fundamental shifts in the distribution of patch sizes, a potential signal of forest precariousness to a threshold of an alternate stable state</w:t>
+      </w:r>
+      <w:r>
+        <w:t xml:space="preserve"> </w:t>
+      </w:r>
+      <w:r>
+        <w:t xml:space="preserve">(Coppoletta et al. 2016)</w:t>
+      </w:r>
+      <w:r>
+        <w:t xml:space="preserve">.</w:t>
+      </w:r>
+      <w:r>
+        <w:t xml:space="preserve"> </w:t>
+      </w:r>
+      <w:r>
+        <w:t xml:space="preserve">Here, I ask two questions: 1) What is the effect of heterogeneity of forest structure on wildfire severity, and 2) Has there been an increase in forest precariousness over the last 30 years, as measured by changes in patch size distribution?</w:t>
+      </w:r>
+    </w:p>
+    <w:p>
+      <w:pPr>
+        <w:pStyle w:val="Heading1"/>
+      </w:pPr>
+      <w:bookmarkStart w:id="22" w:name="methods"/>
       <w:bookmarkEnd w:id="22"/>
-      <w:r>
-        <w:t xml:space="preserve">Background</w:t>
-      </w:r>
-    </w:p>
-    <w:p>
-      <w:pPr>
-        <w:pStyle w:val="FirstParagraph"/>
-      </w:pPr>
-      <w:r>
-        <w:t xml:space="preserve">Previous work has suggested that forests with heterogeneous structures are more resistant to wildfire, and are less precariously positioned with respect to alternative system states</w:t>
-      </w:r>
-      <w:r>
-        <w:t xml:space="preserve"> </w:t>
-      </w:r>
-      <w:r>
-        <w:t xml:space="preserve">(Graham et al. 2004, Moritz et al. 2005, Stephens et al. 2008)</w:t>
-      </w:r>
-      <w:r>
-        <w:t xml:space="preserve">. However, it is unclear whether this is true at broad spatial extents, nor is it resolved at what scale heterogeneity in forest structure is meaningful for resilience</w:t>
-      </w:r>
-      <w:r>
-        <w:t xml:space="preserve"> </w:t>
-      </w:r>
-      <w:r>
-        <w:t xml:space="preserve">(Kotliar and Wiens 1990)</w:t>
-      </w:r>
-      <w:r>
-        <w:t xml:space="preserve">. Low resistance or high precariousness could imply a more likely catastrophic shift to an alternate stable state as anthropogenic change alters the feedback between forest structure and pattern-forming disturbance regimes in the Sierra Nevada.</w:t>
-      </w:r>
-      <w:r>
-        <w:t xml:space="preserve"> </w:t>
-      </w:r>
-      <w:r>
-        <w:t xml:space="preserve">A forest that is resistant to wildfire will be less impacted following a disturbance of that type. In forests with relatively intact fire regimes and heterogeneous stand conditions such as in the Jeffrey pine forests of the Sierra San Pedro Martir in Baja, California, there tends to be reduced vegetation mortality after wildfires compared to fire-suppressed forests</w:t>
-      </w:r>
-      <w:r>
-        <w:t xml:space="preserve"> </w:t>
-      </w:r>
-      <w:r>
-        <w:t xml:space="preserve">(Stephens et al. 2008)</w:t>
-      </w:r>
-      <w:r>
-        <w:t xml:space="preserve">. A heterogeneous forest can largely avoid overstory tree mortality because a reduced amount of accumulated ladder fuel decreases its ability to get into the crown (where mortality is more likely to result), because widely-spaced tree clumps interrupt fire spread across the landscape, and because tree clumps with fewer trees don’t facilitate self-propagating fire behavior</w:t>
-      </w:r>
-      <w:r>
-        <w:t xml:space="preserve"> </w:t>
-      </w:r>
-      <w:r>
-        <w:t xml:space="preserve">(Graham et al. 2004, Scholl and Taylor 2010)</w:t>
-      </w:r>
-      <w:r>
-        <w:t xml:space="preserve">. Thus, forests with heterogeneous structure are predicted to persist in that state due to resistance to inevitable wildfire disturbance.</w:t>
-      </w:r>
-      <w:r>
-        <w:t xml:space="preserve"> </w:t>
-      </w:r>
-      <w:r>
-        <w:t xml:space="preserve">The distribution of patch sizes of fire may represent a key pattern signaling resilience in a forest</w:t>
-      </w:r>
-      <w:r>
-        <w:t xml:space="preserve"> </w:t>
-      </w:r>
-      <w:r>
-        <w:t xml:space="preserve">(Kefi et al. 2011, Svejcar et al. 2015)</w:t>
-      </w:r>
-      <w:r>
-        <w:t xml:space="preserve">. There is some evidence that this distribution is stable under typical wildfire disturbance regimes, but is fundamentally altered when disturbance regimes lie outside the range of their historical variation</w:t>
-      </w:r>
-      <w:r>
-        <w:t xml:space="preserve"> </w:t>
-      </w:r>
-      <w:r>
-        <w:t xml:space="preserve">(Collins et al. 2009, Miller et al. 2009b)</w:t>
-      </w:r>
-      <w:r>
-        <w:t xml:space="preserve">. For instance, in fire-suppressed forests, there has been an increase in the average and maximum patches of high severity fire compared to historic conditions</w:t>
-      </w:r>
-      <w:r>
-        <w:t xml:space="preserve"> </w:t>
-      </w:r>
-      <w:r>
-        <w:t xml:space="preserve">(Miller et al. 2009b)</w:t>
-      </w:r>
-      <w:r>
-        <w:t xml:space="preserve">. The patch size distribution of fires can be described with a power law distribution</w:t>
-      </w:r>
-      <w:r>
-        <w:t xml:space="preserve"> </w:t>
-      </w:r>
-      <w:r>
-        <w:t xml:space="preserve">(Malamud et al. 2005, Moritz et al. 2005)</w:t>
-      </w:r>
-      <w:r>
-        <w:t xml:space="preserve">, and departures can be early warning signals of regime shifts</w:t>
-      </w:r>
-      <w:r>
-        <w:t xml:space="preserve"> </w:t>
-      </w:r>
-      <w:r>
-        <w:t xml:space="preserve">(Kefi et al. 2011)</w:t>
-      </w:r>
-      <w:r>
-        <w:t xml:space="preserve">. Changes from historic distributions would indicate a shift in the underlying parameters that historically constrained the systems’ movement within the stability landscape. It is unclear whether observed increases in mean and maximum patch sizes through time are also accompanied by fundamental shifts in the distribution of patch sizes, a potential signal of forest precariousness to a threshold of an alternate stable state</w:t>
-      </w:r>
-      <w:r>
-        <w:t xml:space="preserve"> </w:t>
-      </w:r>
-      <w:r>
-        <w:t xml:space="preserve">(Coppoletta et al. 2016)</w:t>
-      </w:r>
-      <w:r>
-        <w:t xml:space="preserve">.</w:t>
-      </w:r>
-      <w:r>
-        <w:t xml:space="preserve"> </w:t>
-      </w:r>
-      <w:r>
-        <w:t xml:space="preserve">Here, I ask two questions: 1) What is the effect of heterogeneity of forest structure on wildfire severity, and 2) Has there been an increase in forest precariousness over the last 30 years, as measured by changes in patch size distribution?</w:t>
-      </w:r>
-    </w:p>
-    <w:p>
-      <w:pPr>
-        <w:pStyle w:val="Heading1"/>
-      </w:pPr>
-      <w:bookmarkStart w:id="23" w:name="methods"/>
-      <w:bookmarkEnd w:id="23"/>
       <w:r>
         <w:t xml:space="preserve">Methods</w:t>
       </w:r>
@@ -2088,7 +1808,7 @@
       <w:r>
         <w:t xml:space="preserve"> </w:t>
       </w:r>
-      <w:hyperlink r:id="rId24">
+      <w:hyperlink r:id="rId23">
         <w:r>
           <w:rPr>
             <w:rStyle w:val="Hyperlink"/>
@@ -2122,7 +1842,7 @@
         <w:t xml:space="preserve">(McCune and Keon 2002)</w:t>
       </w:r>
       <w:r>
-        <w:t xml:space="preserve">. The normalized difference in water index (NDWI) can be used to assess canopy density, and it was calculated for all pixels according to Jackson et al. (2004) using bands 4 and 5 from the Landsat 5 imagery:</w:t>
+        <w:t xml:space="preserve">. The normalized difference in vegetation index (NDVI) can be used to assess canopy density, and it was calculated for all pixels using bands 3 and 4 from the Landsat 5 imagery:</w:t>
       </w:r>
     </w:p>
     <w:p>
@@ -2141,7 +1861,7 @@
             <m:t>D</m:t>
           </m:r>
           <m:r>
-            <m:t>W</m:t>
+            <m:t>V</m:t>
           </m:r>
           <m:r>
             <m:t>I</m:t>
@@ -2175,12 +1895,18 @@
               <m:r>
                 <m:t>n</m:t>
               </m:r>
-              <m:r>
-                <m:t>d</m:t>
-              </m:r>
-              <m:r>
-                <m:t>4</m:t>
-              </m:r>
+              <m:sSub>
+                <m:e>
+                  <m:r>
+                    <m:t>d</m:t>
+                  </m:r>
+                </m:e>
+                <m:sub>
+                  <m:r>
+                    <m:t>4</m:t>
+                  </m:r>
+                </m:sub>
+              </m:sSub>
               <m:r>
                 <m:t>)</m:t>
               </m:r>
@@ -2188,16 +1914,13 @@
                 <m:t>−</m:t>
               </m:r>
               <m:r>
-                <m:t>S</m:t>
+                <m:t>R</m:t>
               </m:r>
               <m:r>
-                <m:t>W</m:t>
+                <m:t>E</m:t>
               </m:r>
               <m:r>
-                <m:t>I</m:t>
-              </m:r>
-              <m:r>
-                <m:t>R</m:t>
+                <m:t>D</m:t>
               </m:r>
               <m:r>
                 <m:t>(</m:t>
@@ -2211,12 +1934,18 @@
               <m:r>
                 <m:t>n</m:t>
               </m:r>
-              <m:r>
-                <m:t>d</m:t>
-              </m:r>
-              <m:r>
-                <m:t>5</m:t>
-              </m:r>
+              <m:sSub>
+                <m:e>
+                  <m:r>
+                    <m:t>d</m:t>
+                  </m:r>
+                </m:e>
+                <m:sub>
+                  <m:r>
+                    <m:t>3</m:t>
+                  </m:r>
+                </m:sub>
+              </m:sSub>
               <m:r>
                 <m:t>)</m:t>
               </m:r>
@@ -2243,12 +1972,18 @@
               <m:r>
                 <m:t>n</m:t>
               </m:r>
-              <m:r>
-                <m:t>d</m:t>
-              </m:r>
-              <m:r>
-                <m:t>4</m:t>
-              </m:r>
+              <m:sSub>
+                <m:e>
+                  <m:r>
+                    <m:t>d</m:t>
+                  </m:r>
+                </m:e>
+                <m:sub>
+                  <m:r>
+                    <m:t>4</m:t>
+                  </m:r>
+                </m:sub>
+              </m:sSub>
               <m:r>
                 <m:t>)</m:t>
               </m:r>
@@ -2256,16 +1991,13 @@
                 <m:t>+</m:t>
               </m:r>
               <m:r>
-                <m:t>S</m:t>
+                <m:t>R</m:t>
               </m:r>
               <m:r>
-                <m:t>W</m:t>
+                <m:t>E</m:t>
               </m:r>
               <m:r>
-                <m:t>I</m:t>
-              </m:r>
-              <m:r>
-                <m:t>R</m:t>
+                <m:t>D</m:t>
               </m:r>
               <m:r>
                 <m:t>(</m:t>
@@ -2279,12 +2011,18 @@
               <m:r>
                 <m:t>n</m:t>
               </m:r>
-              <m:r>
-                <m:t>d</m:t>
-              </m:r>
-              <m:r>
-                <m:t>5</m:t>
-              </m:r>
+              <m:sSub>
+                <m:e>
+                  <m:r>
+                    <m:t>d</m:t>
+                  </m:r>
+                </m:e>
+                <m:sub>
+                  <m:r>
+                    <m:t>3</m:t>
+                  </m:r>
+                </m:sub>
+              </m:sSub>
               <m:r>
                 <m:t>)</m:t>
               </m:r>
@@ -2298,7 +2036,7 @@
         <w:pStyle w:val="FirstParagraph"/>
       </w:pPr>
       <w:r>
-        <w:t xml:space="preserve">A measure of heterogeneity was derived which used focal operations to calculate the standard deviation of NDWI within a certain sized neighborhood around each pixel</w:t>
+        <w:t xml:space="preserve">A measure of heterogeneity was derived which used focal operations to calculate the standard deviation of NDVI within a certain sized neighborhood around each pixel</w:t>
       </w:r>
       <w:r>
         <w:t xml:space="preserve"> </w:t>
@@ -2315,7 +2053,7 @@
         <w:pStyle w:val="BodyText"/>
       </w:pPr>
       <w:r>
-        <w:t xml:space="preserve">Each neighborhood size was substituted in turn for the heterogeneity of NDWI covariate, to generate a candidate set of 5 models which were compared using AIC. The model with the best out-of-sample prediction was further analyzed by comparing the B coefficients to assess the relative effect of each predictor on wildfire severity.</w:t>
+        <w:t xml:space="preserve">Each neighborhood size was substituted in turn for the heterogeneity of NDVI covariate, to generate a candidate set of 5 models which were compared using AIC. The model with the best out-of-sample prediction was further analyzed by comparing the B coefficients to assess the relative effect of each predictor on wildfire severity.</w:t>
       </w:r>
       <w:r>
         <w:t xml:space="preserve"> </w:t>
@@ -2336,26 +2074,87 @@
         <w:t xml:space="preserve">(Zhu et al. 2006, Sikkink et al. 2013)</w:t>
       </w:r>
       <w:r>
-        <w:t xml:space="preserve">. We determined the threshold RdNBR value that corresponded to “high severity” classification in the CBI data (CBI &gt; 2.25). For the entire dataset, all pixels greater than this threshold were considered “high severity burns.” I vectorized all neighboring pixels classified as high severity to generate polygons that represented distinct patches of high severity. The centroid of each patch, and the patch area were calculated. We separated the patches by whether they occurred in areas that experienced a large influence of fire suppression or not relative to pre-Euro-American settlement expectations</w:t>
-      </w:r>
-      <w:r>
-        <w:t xml:space="preserve"> </w:t>
-      </w:r>
-      <w:r>
-        <w:t xml:space="preserve">(Safford and Van de Water 2014)</w:t>
-      </w:r>
-      <w:r>
-        <w:t xml:space="preserve">. If the centroid of the patch was located in an area with &gt;33% Mean Fire Return Interval Depature (mFRID), it was considered to have burned under a heavy influence of fire suppression. The distributions of fire-suppressed versus fire-restored high severity patch sizes were evaluated using a Power Law. Power law distributions are described by the following model:</w:t>
+        <w:t xml:space="preserve">. We determined the threshold RdNBR value that corresponded to “high severity” classification in the CBI data (CBI &gt; 2.25). For the entire dataset, all pixels greater than this threshold were considered “high severity burns.”</w:t>
       </w:r>
     </w:p>
     <w:p>
       <w:pPr>
         <w:pStyle w:val="Heading2"/>
       </w:pPr>
-      <w:bookmarkStart w:id="25" w:name="preliminary-results"/>
+      <w:bookmarkStart w:id="24" w:name="results"/>
+      <w:bookmarkEnd w:id="24"/>
+      <w:r>
+        <w:t xml:space="preserve">Results</w:t>
+      </w:r>
+    </w:p>
+    <w:p>
+      <w:pPr>
+        <w:pStyle w:val="Compact"/>
+        <w:numPr>
+          <w:numId w:val="1001"/>
+          <w:ilvl w:val="0"/>
+        </w:numPr>
+      </w:pPr>
+      <w:r>
+        <w:t xml:space="preserve">On-the-ground CBI measurements correlate well with our derived severity measurements.</w:t>
+      </w:r>
+    </w:p>
+    <w:p>
+      <w:pPr>
+        <w:pStyle w:val="Compact"/>
+        <w:numPr>
+          <w:numId w:val="1001"/>
+          <w:ilvl w:val="0"/>
+        </w:numPr>
+      </w:pPr>
+      <w:r>
+        <w:t xml:space="preserve">(?) Heterogeneity of local NDVI is a meaningful measure of heterogeneity</w:t>
+      </w:r>
+    </w:p>
+    <w:p>
+      <w:pPr>
+        <w:pStyle w:val="Compact"/>
+        <w:numPr>
+          <w:numId w:val="1001"/>
+          <w:ilvl w:val="0"/>
+        </w:numPr>
+      </w:pPr>
+      <w:r>
+        <w:t xml:space="preserve">The best model used heterogeneity at the smallest spatial scale.</w:t>
+      </w:r>
+    </w:p>
+    <w:p>
+      <w:pPr>
+        <w:pStyle w:val="Compact"/>
+        <w:numPr>
+          <w:numId w:val="1001"/>
+          <w:ilvl w:val="0"/>
+        </w:numPr>
+      </w:pPr>
+      <w:r>
+        <w:t xml:space="preserve">Greater heterogeneity reduces wildfire severity.</w:t>
+      </w:r>
+    </w:p>
+    <w:p>
+      <w:pPr>
+        <w:pStyle w:val="Compact"/>
+        <w:numPr>
+          <w:numId w:val="1001"/>
+          <w:ilvl w:val="0"/>
+        </w:numPr>
+      </w:pPr>
+      <w:r>
+        <w:t xml:space="preserve">The relative importance of heterogeneity is stronger than all other variables.</w:t>
+      </w:r>
+    </w:p>
+    <w:p>
+      <w:pPr>
+        <w:pStyle w:val="Heading2"/>
+      </w:pPr>
+      <w:bookmarkStart w:id="25" w:name="discussion"/>
       <w:bookmarkEnd w:id="25"/>
       <w:r>
-        <w:t xml:space="preserve">Preliminary Results</w:t>
+        <w:t xml:space="preserve">Discussion</w:t>
       </w:r>
     </w:p>
     <w:p>
@@ -2363,74 +2162,68 @@
         <w:pStyle w:val="FirstParagraph"/>
       </w:pPr>
       <w:r>
-        <w:t xml:space="preserve">Figure 1. Downsampled RdNBR data from the Hamm Fire of 1987 (part of the Stanislaus Complex Fire)</w:t>
-      </w:r>
-      <w:r>
-        <w:t xml:space="preserve"> </w:t>
-      </w:r>
-      <w:r>
-        <w:t xml:space="preserve">The model that used a standard deviation of NDWI within a 56m radius (approximately a 1ha window) had the best out-of-sample prediction. In this model, the heterogeneity had a strong negative effect on RdNBR that was greater in magnitude than slope (by a factor of 3) or aspect (by a factor of 4). Slope appeared to have a negative correlation with severity, which was counter to expectations. Further exploration of these results may explain this seeming discrepancy.</w:t>
-      </w:r>
-    </w:p>
-    <w:p>
-      <w:pPr>
-        <w:pStyle w:val="BodyText"/>
-      </w:pPr>
-      <w:r>
-        <w:t xml:space="preserve">Figure 2. Example of mapped high severity patch sizes within the Hamm Fire. Circles are centered at the centroid of each patch and circle area is proportional to patch area.</w:t>
-      </w:r>
-    </w:p>
-    <w:p>
-      <w:pPr>
-        <w:pStyle w:val="BodyText"/>
-      </w:pPr>
-      <w:r>
-        <w:t xml:space="preserve">Figure 3. High severity patch size distribution and departures from pure power law in fire suppressed (mean Fire Return Interval Departure [mFRID] greater than 33%) and fire restored areas (mFRID less than 33%) in the Sierra Nevada.</w:t>
-      </w:r>
-      <w:r>
-        <w:t xml:space="preserve"> </w:t>
-      </w:r>
-      <w:r>
-        <w:t xml:space="preserve">Between 1985 and 2012, 107,182 high severity patches were identified ranging in size from 0.09ha to 9,074ha. As a first step to a fully hierarchical solution, I fit the patch sizes from fire-suppressed and fire-restored areas to different power law distributions by regressing the log of the patch sizes on the log of the proportion of patch sizes greater than each size. I compared the slopes of each fit, and estimated the patch size at which each distribution departed from a true power law.</w:t>
-      </w:r>
-      <w:r>
-        <w:t xml:space="preserve"> </w:t>
-      </w:r>
-      <w:r>
-        <w:t xml:space="preserve">High severity patch sizes in fire-suppressed forests tend to be larger (shallower slope indicates that, for a given patch size, there is a greater probability of another patch being larger). Also, the patch size at which the distribution departs from a pure power law distribution is much smaller relative to the total range of patch sizes in the fire-suppressed compared to fire-restored areas. Departures from power law distributions of the high severity patch size in fire-suppressed forests could be an early warning signal of a catastrophic shift in the patch generating process, but further work is needed to assess how this framework may apply to systems in which the “patches” represent the disturbance rather than the system state itself (Kefi et al. 2011, Kéfi et al. 2014).</w:t>
+        <w:t xml:space="preserve">The heterogeneity measure (standard deviation of NDVI in a 2ha moving window) can be fine-tuned and put into context by cross walking it with imagery at a finer spatial resolution (but with a cost in temporal resolution and time series depth; e.g. NAIP imagery at 1m resolution but with only 3 total images starting in 2008)</w:t>
+      </w:r>
+      <w:r>
+        <w:t xml:space="preserve"> </w:t>
+      </w:r>
+      <w:r>
+        <w:t xml:space="preserve">(Dickinson et al. 2016)</w:t>
+      </w:r>
+      <w:r>
+        <w:t xml:space="preserve">. Additional metrics of heterogeneity such as vegetation patch size distributions or non-vegetated gap size distributions, may also be more tractable using the finer spatial resolution of NAIP imagery, though the specific fires used in these analyses will be limited to those taking place after 2008. If heterogeneous forests are more resilient to fire, then we expect heterogeneity to be relatively maintained after fire. I plan to test this hypothesis using the finer spatial resolution imagery provided by NAIP.</w:t>
+      </w:r>
+      <w:r>
+        <w:t xml:space="preserve"> </w:t>
+      </w:r>
+      <w:r>
+        <w:t xml:space="preserve">The spatial autocorrelation inherent in analyses of spatial processes is an important consideration for model inference, because it challenges the assumptions of standard statistical techniques. Future directions for this work will include more explicit tests of spatial autocorrelation in the residuals of the model, and modeling techniques that account for some of the autocorrelated residual error with neighborhood effects. Rather than a simple linear model, the model would be:</w:t>
       </w:r>
     </w:p>
     <w:p>
       <w:pPr>
         <w:pStyle w:val="Heading2"/>
       </w:pPr>
-      <w:bookmarkStart w:id="26" w:name="future-directions"/>
+      <w:bookmarkStart w:id="26" w:name="possible-holes"/>
       <w:bookmarkEnd w:id="26"/>
       <w:r>
-        <w:t xml:space="preserve">Future Directions</w:t>
-      </w:r>
-    </w:p>
-    <w:p>
-      <w:pPr>
-        <w:pStyle w:val="FirstParagraph"/>
-      </w:pPr>
-      <w:r>
-        <w:t xml:space="preserve">The heterogeneity measure (standard deviation of NDWI in a 2ha moving window) can be fine-tuned and put into context by cross walking it with imagery at a finer spatial resolution (but with a cost in temporal resolution and time series depth; e.g. NAIP imagery at 1m resolution but with only 3 total images starting in 2008)</w:t>
-      </w:r>
-      <w:r>
-        <w:t xml:space="preserve"> </w:t>
-      </w:r>
-      <w:r>
-        <w:t xml:space="preserve">(Dickinson et al. 2016)</w:t>
-      </w:r>
-      <w:r>
-        <w:t xml:space="preserve">. Additional metrics of heterogeneity such as vegetation patch size distributions or non-vegetated gap size distributions, may also be more tractable using the finer spatial resolution of NAIP imagery, though the specific fires used in these analyses will be limited to those taking place after 2008. If heterogeneous forests are more resilient to fire, then we expect heterogeneity to be relatively maintained after fire. I plan to test this hypothesis using the finer spatial resolution imagery provided by NAIP.</w:t>
-      </w:r>
-      <w:r>
-        <w:t xml:space="preserve"> </w:t>
-      </w:r>
-      <w:r>
-        <w:t xml:space="preserve">The spatial autocorrelation inherent in analyses of spatial processes is an important consideration for model inference, because it challenges the assumptions of standard statistical techniques. Future directions for this work will include more explicit tests of spatial autocorrelation in the residuals of the model, and modeling techniques that account for some of the autocorrelated residual error with neighborhood effects. Rather than a simple linear model, the model would be:</w:t>
+        <w:t xml:space="preserve">Possible holes</w:t>
+      </w:r>
+    </w:p>
+    <w:p>
+      <w:pPr>
+        <w:pStyle w:val="Compact"/>
+        <w:numPr>
+          <w:numId w:val="1002"/>
+          <w:ilvl w:val="0"/>
+        </w:numPr>
+      </w:pPr>
+      <w:r>
+        <w:t xml:space="preserve">We bump into the lower limit of neighborhood window when using Landsat</w:t>
+      </w:r>
+    </w:p>
+    <w:p>
+      <w:pPr>
+        <w:pStyle w:val="Compact"/>
+        <w:numPr>
+          <w:numId w:val="1002"/>
+          <w:ilvl w:val="0"/>
+        </w:numPr>
+      </w:pPr>
+      <w:r>
+        <w:t xml:space="preserve">Best way to demonstrate heterogeneity of NDVI is meaningful</w:t>
+      </w:r>
+    </w:p>
+    <w:p>
+      <w:pPr>
+        <w:pStyle w:val="Compact"/>
+        <w:numPr>
+          <w:numId w:val="1002"/>
+          <w:ilvl w:val="0"/>
+        </w:numPr>
+      </w:pPr>
+      <w:r>
+        <w:t xml:space="preserve">To include or not include the value of NDVI of the focal pixel</w:t>
       </w:r>
     </w:p>
     <w:p>
@@ -2775,14 +2568,6 @@
       </w:pPr>
       <w:r>
         <w:t xml:space="preserve">Reusch, T. B. H., A. Ehlers, A. Hämmerli, and B. Worm. 2005. Ecosystem recovery after climatic extremes enhanced by genotypic diversity. Proceedings of the National Academy of Sciences 102:2826–2831.</w:t>
-      </w:r>
-    </w:p>
-    <w:p>
-      <w:pPr>
-        <w:pStyle w:val="Bibliography"/>
-      </w:pPr>
-      <w:r>
-        <w:t xml:space="preserve">Safford, H. D., and K. M. Van de Water. 2014. Using fire return interval departure (FRID) analysis to map spatial and temporal changes in fire frequency on National Forest lands in California. Page 59. US Department of Agriculture Forest Service, Albany, CA, USA.</w:t>
       </w:r>
     </w:p>
     <w:p>
@@ -3470,7 +3255,7 @@
     </w:lvl>
   </w:abstractNum>
   <w:abstractNum w:abstractNumId="990">
-    <w:nsid w:val="83e64e5b"/>
+    <w:nsid w:val="f54af718"/>
     <w:multiLevelType w:val="multilevel"/>
     <w:lvl w:ilvl="0">
       <w:numFmt w:val="bullet"/>
@@ -3541,6 +3326,94 @@
     <w:lvl w:ilvl="6">
       <w:numFmt w:val="bullet"/>
       <w:lvlText w:val=" "/>
+      <w:lvlJc w:val="left"/>
+      <w:pPr>
+        <w:tabs>
+          <w:tab w:val="num" w:pos="4320"/>
+        </w:tabs>
+        <w:ind w:left="4800" w:hanging="480"/>
+      </w:pPr>
+    </w:lvl>
+  </w:abstractNum>
+  <w:abstractNum w:abstractNumId="99411">
+    <w:nsid w:val="215cedba"/>
+    <w:multiLevelType w:val="multilevel"/>
+    <w:lvl w:ilvl="0">
+      <w:start w:val="1"/>
+      <w:numFmt w:val="decimal"/>
+      <w:lvlText w:val="%1."/>
+      <w:lvlJc w:val="left"/>
+      <w:pPr>
+        <w:tabs>
+          <w:tab w:val="num" w:pos="0"/>
+        </w:tabs>
+        <w:ind w:left="480" w:hanging="480"/>
+      </w:pPr>
+    </w:lvl>
+    <w:lvl w:ilvl="1">
+      <w:start w:val="1"/>
+      <w:numFmt w:val="decimal"/>
+      <w:lvlText w:val="%2."/>
+      <w:lvlJc w:val="left"/>
+      <w:pPr>
+        <w:tabs>
+          <w:tab w:val="num" w:pos="720"/>
+        </w:tabs>
+        <w:ind w:left="1200" w:hanging="480"/>
+      </w:pPr>
+    </w:lvl>
+    <w:lvl w:ilvl="2">
+      <w:start w:val="1"/>
+      <w:numFmt w:val="decimal"/>
+      <w:lvlText w:val="%3."/>
+      <w:lvlJc w:val="left"/>
+      <w:pPr>
+        <w:tabs>
+          <w:tab w:val="num" w:pos="1440"/>
+        </w:tabs>
+        <w:ind w:left="1920" w:hanging="480"/>
+      </w:pPr>
+    </w:lvl>
+    <w:lvl w:ilvl="3">
+      <w:start w:val="1"/>
+      <w:numFmt w:val="decimal"/>
+      <w:lvlText w:val="%4."/>
+      <w:lvlJc w:val="left"/>
+      <w:pPr>
+        <w:tabs>
+          <w:tab w:val="num" w:pos="2160"/>
+        </w:tabs>
+        <w:ind w:left="2640" w:hanging="480"/>
+      </w:pPr>
+    </w:lvl>
+    <w:lvl w:ilvl="4">
+      <w:start w:val="1"/>
+      <w:numFmt w:val="decimal"/>
+      <w:lvlText w:val="%5."/>
+      <w:lvlJc w:val="left"/>
+      <w:pPr>
+        <w:tabs>
+          <w:tab w:val="num" w:pos="2880"/>
+        </w:tabs>
+        <w:ind w:left="3360" w:hanging="480"/>
+      </w:pPr>
+    </w:lvl>
+    <w:lvl w:ilvl="5">
+      <w:start w:val="1"/>
+      <w:numFmt w:val="decimal"/>
+      <w:lvlText w:val="%6."/>
+      <w:lvlJc w:val="left"/>
+      <w:pPr>
+        <w:tabs>
+          <w:tab w:val="num" w:pos="3600"/>
+        </w:tabs>
+        <w:ind w:left="4080" w:hanging="480"/>
+      </w:pPr>
+    </w:lvl>
+    <w:lvl w:ilvl="6">
+      <w:start w:val="1"/>
+      <w:numFmt w:val="decimal"/>
+      <w:lvlText w:val="%7."/>
       <w:lvlJc w:val="left"/>
       <w:pPr>
         <w:tabs>
@@ -3591,6 +3464,54 @@
   </w:num>
   <w:num w:numId="1000">
     <w:abstractNumId w:val="990"/>
+  </w:num>
+  <w:num w:numId="1001">
+    <w:abstractNumId w:val="99411"/>
+    <w:lvlOverride w:ilvl="0">
+      <w:startOverride w:val="1"/>
+    </w:lvlOverride>
+    <w:lvlOverride w:ilvl="1">
+      <w:startOverride w:val="1"/>
+    </w:lvlOverride>
+    <w:lvlOverride w:ilvl="2">
+      <w:startOverride w:val="1"/>
+    </w:lvlOverride>
+    <w:lvlOverride w:ilvl="3">
+      <w:startOverride w:val="1"/>
+    </w:lvlOverride>
+    <w:lvlOverride w:ilvl="4">
+      <w:startOverride w:val="1"/>
+    </w:lvlOverride>
+    <w:lvlOverride w:ilvl="5">
+      <w:startOverride w:val="1"/>
+    </w:lvlOverride>
+    <w:lvlOverride w:ilvl="6">
+      <w:startOverride w:val="1"/>
+    </w:lvlOverride>
+  </w:num>
+  <w:num w:numId="1002">
+    <w:abstractNumId w:val="99411"/>
+    <w:lvlOverride w:ilvl="0">
+      <w:startOverride w:val="1"/>
+    </w:lvlOverride>
+    <w:lvlOverride w:ilvl="1">
+      <w:startOverride w:val="1"/>
+    </w:lvlOverride>
+    <w:lvlOverride w:ilvl="2">
+      <w:startOverride w:val="1"/>
+    </w:lvlOverride>
+    <w:lvlOverride w:ilvl="3">
+      <w:startOverride w:val="1"/>
+    </w:lvlOverride>
+    <w:lvlOverride w:ilvl="4">
+      <w:startOverride w:val="1"/>
+    </w:lvlOverride>
+    <w:lvlOverride w:ilvl="5">
+      <w:startOverride w:val="1"/>
+    </w:lvlOverride>
+    <w:lvlOverride w:ilvl="6">
+      <w:startOverride w:val="1"/>
+    </w:lvlOverride>
   </w:num>
 </w:numbering>
 </file>

</xml_diff>